<commit_message>
Added excel sheet to have track on row count. Improved detailing of model by adding product names in visuals
</commit_message>
<xml_diff>
--- a/project/AdventureWorksDW reseller/AdventureWorks Reseller.docx
+++ b/project/AdventureWorksDW reseller/AdventureWorks Reseller.docx
@@ -3,13 +3,8 @@
 <w:document xmlns:wpc="http://schemas.microsoft.com/office/word/2010/wordprocessingCanvas" xmlns:cx="http://schemas.microsoft.com/office/drawing/2014/chartex" xmlns:cx1="http://schemas.microsoft.com/office/drawing/2015/9/8/chartex" xmlns:cx2="http://schemas.microsoft.com/office/drawing/2015/10/21/chartex" xmlns:cx3="http://schemas.microsoft.com/office/drawing/2016/5/9/chartex" xmlns:cx4="http://schemas.microsoft.com/office/drawing/2016/5/10/chartex" xmlns:cx5="http://schemas.microsoft.com/office/drawing/2016/5/11/chartex" xmlns:cx6="http://schemas.microsoft.com/office/drawing/2016/5/12/chartex" xmlns:cx7="http://schemas.microsoft.com/office/drawing/2016/5/13/chartex" xmlns:cx8="http://schemas.microsoft.com/office/drawing/2016/5/14/chartex" xmlns:mc="http://schemas.openxmlformats.org/markup-compatibility/2006" xmlns:aink="http://schemas.microsoft.com/office/drawing/2016/ink" xmlns:am3d="http://schemas.microsoft.com/office/drawing/2017/model3d" xmlns:o="urn:schemas-microsoft-com:office:office" xmlns:r="http://schemas.openxmlformats.org/officeDocument/2006/relationships" xmlns:m="http://schemas.openxmlformats.org/officeDocument/2006/math" xmlns:v="urn:schemas-microsoft-com:vml" xmlns:wp14="http://schemas.microsoft.com/office/word/2010/wordprocessingDrawing" xmlns:wp="http://schemas.openxmlformats.org/drawingml/2006/wordprocessingDrawing" xmlns:w10="urn:schemas-microsoft-com:office:word" xmlns:w="http://schemas.openxmlformats.org/wordprocessingml/2006/main" xmlns:w14="http://schemas.microsoft.com/office/word/2010/wordml" xmlns:w15="http://schemas.microsoft.com/office/word/2012/wordml" xmlns:w16cex="http://schemas.microsoft.com/office/word/2018/wordml/cex" xmlns:w16cid="http://schemas.microsoft.com/office/word/2016/wordml/cid" xmlns:w16="http://schemas.microsoft.com/office/word/2018/wordml" xmlns:w16sdtdh="http://schemas.microsoft.com/office/word/2020/wordml/sdtdatahash" xmlns:w16se="http://schemas.microsoft.com/office/word/2015/wordml/symex" xmlns:wpg="http://schemas.microsoft.com/office/word/2010/wordprocessingGroup" xmlns:wpi="http://schemas.microsoft.com/office/word/2010/wordprocessingInk" xmlns:wne="http://schemas.microsoft.com/office/word/2006/wordml" xmlns:wps="http://schemas.microsoft.com/office/word/2010/wordprocessingShape" mc:Ignorable="w14 w15 w16se w16cid w16 w16cex w16sdtdh wp14">
   <w:body>
     <w:p>
-      <w:proofErr w:type="spellStart"/>
-      <w:r>
-        <w:t>AdventureWorks</w:t>
-      </w:r>
-      <w:proofErr w:type="spellEnd"/>
-      <w:r>
-        <w:t xml:space="preserve"> DW 2019 reseller</w:t>
+      <w:r>
+        <w:t>AdventureWorks DW 2019 reseller</w:t>
       </w:r>
     </w:p>
     <w:p>
@@ -97,18 +92,18 @@
           <w:noProof/>
         </w:rPr>
         <w:drawing>
-          <wp:inline distT="0" distB="0" distL="0" distR="0" wp14:anchorId="5DDF79E7" wp14:editId="13D90559">
-            <wp:extent cx="5943600" cy="3460115"/>
-            <wp:effectExtent l="0" t="0" r="0" b="6985"/>
-            <wp:docPr id="16" name="Picture 16" descr="Table&#10;&#10;Description automatically generated"/>
-            <wp:cNvGraphicFramePr>
-              <a:graphicFrameLocks xmlns:a="http://schemas.openxmlformats.org/drawingml/2006/main" noChangeAspect="1"/>
-            </wp:cNvGraphicFramePr>
-            <a:graphic xmlns:a="http://schemas.openxmlformats.org/drawingml/2006/main">
-              <a:graphicData uri="http://schemas.openxmlformats.org/drawingml/2006/picture">
-                <pic:pic xmlns:pic="http://schemas.openxmlformats.org/drawingml/2006/picture">
-                  <pic:nvPicPr>
-                    <pic:cNvPr id="16" name="Picture 16" descr="Table&#10;&#10;Description automatically generated"/>
+          <wp:inline distT="0" distB="0" distL="0" distR="0" wp14:anchorId="6440A181" wp14:editId="0E223706">
+            <wp:extent cx="5943600" cy="2916555"/>
+            <wp:effectExtent l="0" t="0" r="0" b="0"/>
+            <wp:docPr id="27" name="Picture 27"/>
+            <wp:cNvGraphicFramePr>
+              <a:graphicFrameLocks xmlns:a="http://schemas.openxmlformats.org/drawingml/2006/main" noChangeAspect="1"/>
+            </wp:cNvGraphicFramePr>
+            <a:graphic xmlns:a="http://schemas.openxmlformats.org/drawingml/2006/main">
+              <a:graphicData uri="http://schemas.openxmlformats.org/drawingml/2006/picture">
+                <pic:pic xmlns:pic="http://schemas.openxmlformats.org/drawingml/2006/picture">
+                  <pic:nvPicPr>
+                    <pic:cNvPr id="1" name=""/>
                     <pic:cNvPicPr/>
                   </pic:nvPicPr>
                   <pic:blipFill>
@@ -120,7 +115,7 @@
                   <pic:spPr>
                     <a:xfrm>
                       <a:off x="0" y="0"/>
-                      <a:ext cx="5943600" cy="3460115"/>
+                      <a:ext cx="5943600" cy="2916555"/>
                     </a:xfrm>
                     <a:prstGeom prst="rect">
                       <a:avLst/>
@@ -244,15 +239,7 @@
         </w:numPr>
       </w:pPr>
       <w:r>
-        <w:t xml:space="preserve">What are some of the key attributes of resellers (that are tracked by </w:t>
-      </w:r>
-      <w:proofErr w:type="spellStart"/>
-      <w:r>
-        <w:t>AdventureWorks</w:t>
-      </w:r>
-      <w:proofErr w:type="spellEnd"/>
-      <w:r>
-        <w:t>)?</w:t>
+        <w:t>What are some of the key attributes of resellers (that are tracked by AdventureWorks)?</w:t>
       </w:r>
       <w:r>
         <w:br/>
@@ -323,18 +310,18 @@
           <w:noProof/>
         </w:rPr>
         <w:drawing>
-          <wp:inline distT="0" distB="0" distL="0" distR="0" wp14:anchorId="09190564" wp14:editId="440118F3">
-            <wp:extent cx="5943600" cy="2141220"/>
+          <wp:inline distT="0" distB="0" distL="0" distR="0" wp14:anchorId="23AA7642" wp14:editId="30E08DC8">
+            <wp:extent cx="5943600" cy="2114550"/>
             <wp:effectExtent l="0" t="0" r="0" b="0"/>
-            <wp:docPr id="26" name="Picture 26" descr="Graphical user interface&#10;&#10;Description automatically generated with low confidence"/>
-            <wp:cNvGraphicFramePr>
-              <a:graphicFrameLocks xmlns:a="http://schemas.openxmlformats.org/drawingml/2006/main" noChangeAspect="1"/>
-            </wp:cNvGraphicFramePr>
-            <a:graphic xmlns:a="http://schemas.openxmlformats.org/drawingml/2006/main">
-              <a:graphicData uri="http://schemas.openxmlformats.org/drawingml/2006/picture">
-                <pic:pic xmlns:pic="http://schemas.openxmlformats.org/drawingml/2006/picture">
-                  <pic:nvPicPr>
-                    <pic:cNvPr id="26" name="Picture 26" descr="Graphical user interface&#10;&#10;Description automatically generated with low confidence"/>
+            <wp:docPr id="6" name="Picture 6" descr="Table&#10;&#10;Description automatically generated with medium confidence"/>
+            <wp:cNvGraphicFramePr>
+              <a:graphicFrameLocks xmlns:a="http://schemas.openxmlformats.org/drawingml/2006/main" noChangeAspect="1"/>
+            </wp:cNvGraphicFramePr>
+            <a:graphic xmlns:a="http://schemas.openxmlformats.org/drawingml/2006/main">
+              <a:graphicData uri="http://schemas.openxmlformats.org/drawingml/2006/picture">
+                <pic:pic xmlns:pic="http://schemas.openxmlformats.org/drawingml/2006/picture">
+                  <pic:nvPicPr>
+                    <pic:cNvPr id="6" name="Picture 6" descr="Table&#10;&#10;Description automatically generated with medium confidence"/>
                     <pic:cNvPicPr/>
                   </pic:nvPicPr>
                   <pic:blipFill>
@@ -346,7 +333,7 @@
                   <pic:spPr>
                     <a:xfrm>
                       <a:off x="0" y="0"/>
-                      <a:ext cx="5943600" cy="2141220"/>
+                      <a:ext cx="5943600" cy="2114550"/>
                     </a:xfrm>
                     <a:prstGeom prst="rect">
                       <a:avLst/>

</xml_diff>